<commit_message>
Fix manuale d'utilizzo e Export
</commit_message>
<xml_diff>
--- a/doc/Manuale D'utilizzo.docx
+++ b/doc/Manuale D'utilizzo.docx
@@ -832,8 +832,6 @@
         </w:rPr>
         <w:t>Prerequisiti</w:t>
       </w:r>
-      <w:bookmarkStart w:id="0" w:name="_GoBack"/>
-      <w:bookmarkEnd w:id="0"/>
     </w:p>
     <w:p>
       <w:pPr>
@@ -1701,70 +1699,14 @@
           <w:sz w:val="18"/>
           <w:szCs w:val="18"/>
         </w:rPr>
-        <w:t xml:space="preserve">Per poter </w:t>
-      </w:r>
-      <w:r>
-        <w:rPr>
-          <w:sz w:val="18"/>
-          <w:szCs w:val="18"/>
-        </w:rPr>
-        <w:t>rimuovere i</w:t>
-      </w:r>
-      <w:r>
-        <w:rPr>
-          <w:sz w:val="18"/>
-          <w:szCs w:val="18"/>
-        </w:rPr>
-        <w:t xml:space="preserve"> nodi è necessario premere l’icona contrassegnata  con “</w:t>
-      </w:r>
-      <w:r>
-        <w:rPr>
-          <w:sz w:val="18"/>
-          <w:szCs w:val="18"/>
-        </w:rPr>
-        <w:t>x</w:t>
-      </w:r>
-      <w:r>
-        <w:rPr>
-          <w:sz w:val="18"/>
-          <w:szCs w:val="18"/>
-        </w:rPr>
-        <w:t>” oppure tramite gli short-cut, cliccando sul nodo e prememendo “</w:t>
-      </w:r>
-      <w:r>
-        <w:rPr>
-          <w:sz w:val="18"/>
-          <w:szCs w:val="18"/>
-        </w:rPr>
-        <w:t>Del</w:t>
-      </w:r>
-      <w:r>
-        <w:rPr>
-          <w:sz w:val="18"/>
-          <w:szCs w:val="18"/>
-        </w:rPr>
-        <w:t xml:space="preserve">” </w:t>
-      </w:r>
-      <w:r>
-        <w:rPr>
-          <w:sz w:val="18"/>
-          <w:szCs w:val="18"/>
-        </w:rPr>
-        <w:t>tramite quale verranno eliminati tutti i nodi da quello selezionato in giù.</w:t>
-      </w:r>
-      <w:r>
-        <w:rPr>
-          <w:sz w:val="18"/>
-          <w:szCs w:val="18"/>
-        </w:rPr>
-        <w:t xml:space="preserve"> </w:t>
-      </w:r>
-      <w:r>
-        <w:rPr>
-          <w:sz w:val="18"/>
-          <w:szCs w:val="18"/>
-        </w:rPr>
-        <w:t xml:space="preserve">Se premiamo con il tasto destro sul nodo ci apparirà il menu nel quale poter cliccare su </w:t>
+        <w:t>Per poter rimuovere i nodi è necessario premere l’icona contrassegnata  con “x” oppure tramite gli short-cut, cliccando sul nodo e prememendo “Del” tramite quale verranno eliminati tutti i nodi da quello selezionato in giù.</w:t>
+      </w:r>
+      <w:r>
+        <w:rPr>
+          <w:sz w:val="18"/>
+          <w:szCs w:val="18"/>
+        </w:rPr>
+        <w:t xml:space="preserve"> Se premiamo con il tasto destro sul nodo ci apparirà il menu nel quale poter cliccare su </w:t>
       </w:r>
       <w:r>
         <w:rPr>
@@ -1898,14 +1840,7 @@
           <w:sz w:val="18"/>
           <w:szCs w:val="18"/>
         </w:rPr>
-        <w:t xml:space="preserve">Se premiamo con il tasto destro sul nodo </w:t>
-      </w:r>
-      <w:r>
-        <w:rPr>
-          <w:sz w:val="18"/>
-          <w:szCs w:val="18"/>
-        </w:rPr>
-        <w:t>potremo accedere a varie funzionalità come “Edit Label “ che ci permette di modificare il testo di un nodo, “Edit Image” che ci permette di cambiare immagine del nodo oppure impostare il nodo come “isTODO”. Per modificare il testo è anche fare doppio click sul nodo per poter modificare istantaneamente il testo.</w:t>
+        <w:t>Se premiamo con il tasto destro sul nodo potremo accedere a varie funzionalità come “Edit Label “ che ci permette di modificare il testo di un nodo, “Edit Image” che ci permette di cambiare immagine del nodo oppure impostare il nodo come “isTODO”. Per modificare il testo è anche fare doppio click sul nodo per poter modificare istantaneamente il testo.</w:t>
       </w:r>
     </w:p>
     <w:p>
@@ -2093,14 +2028,7 @@
           <w:sz w:val="18"/>
           <w:szCs w:val="18"/>
         </w:rPr>
-        <w:t xml:space="preserve">Per poter </w:t>
-      </w:r>
-      <w:r>
-        <w:rPr>
-          <w:sz w:val="18"/>
-          <w:szCs w:val="18"/>
-        </w:rPr>
-        <w:t>vedere meglio il proprio progetto è possibile navigare nella propria schermata tramite l’apposito contenitore sulla destra, dove è possibile avere un visione dell’insieme e fare zoom cliccando sul quadratino e trascinando. Premendo al centro del rettangolo è possibile inoltre spostare la visualizzazione</w:t>
+        <w:t>Per poter vedere meglio il proprio progetto è possibile navigare nella propria schermata tramite l’apposito contenitore sulla destra, dove è possibile avere un visione dell’insieme e fare zoom cliccando sul quadratino e trascinando. Premendo al centro del rettangolo è possibile inoltre spostare la visualizzazione</w:t>
       </w:r>
     </w:p>
     <w:p>
@@ -2471,28 +2399,7 @@
           <w:sz w:val="18"/>
           <w:szCs w:val="18"/>
         </w:rPr>
-        <w:t>un impostazione “</w:t>
-      </w:r>
-      <w:r>
-        <w:rPr>
-          <w:sz w:val="18"/>
-          <w:szCs w:val="18"/>
-        </w:rPr>
-        <w:t>Organization</w:t>
-      </w:r>
-      <w:r>
-        <w:rPr>
-          <w:sz w:val="18"/>
-          <w:szCs w:val="18"/>
-        </w:rPr>
-        <w:t xml:space="preserve">” che permette di </w:t>
-      </w:r>
-      <w:r>
-        <w:rPr>
-          <w:sz w:val="18"/>
-          <w:szCs w:val="18"/>
-        </w:rPr>
-        <w:t>organizzare il nostro progetto e di visualizzarlo meglio. L’opzione “Fit is active” ci permette di avere tutto il grafo nel container.</w:t>
+        <w:t>un impostazione “Organization” che permette di organizzare il nostro progetto e di visualizzarlo meglio. L’opzione “Fit is active” ci permette di avere tutto il grafo nel container.</w:t>
       </w:r>
     </w:p>
     <w:p>
@@ -2627,38 +2534,23 @@
           <w:sz w:val="22"/>
           <w:szCs w:val="22"/>
         </w:rPr>
-        <w:t>Orizontal</w:t>
-      </w:r>
-      <w:r>
-        <w:rPr>
-          <w:b/>
-          <w:sz w:val="22"/>
-          <w:szCs w:val="22"/>
-        </w:rPr>
-        <w:t xml:space="preserve"> Orientation</w:t>
-      </w:r>
-    </w:p>
-    <w:p>
-      <w:pPr>
-        <w:pStyle w:val="SUPSITitolazione18"/>
-        <w:rPr>
-          <w:sz w:val="18"/>
-          <w:szCs w:val="18"/>
-        </w:rPr>
-      </w:pPr>
-      <w:r>
-        <w:rPr>
-          <w:sz w:val="18"/>
-          <w:szCs w:val="18"/>
-        </w:rPr>
-        <w:t xml:space="preserve">Questa visualizzazione permette di avere il grafo orientato </w:t>
-      </w:r>
-      <w:r>
-        <w:rPr>
-          <w:sz w:val="18"/>
-          <w:szCs w:val="18"/>
-        </w:rPr>
-        <w:t>orizzontalmente</w:t>
+        <w:t>Orizontal Orientation</w:t>
+      </w:r>
+    </w:p>
+    <w:p>
+      <w:pPr>
+        <w:pStyle w:val="SUPSITitolazione18"/>
+        <w:rPr>
+          <w:sz w:val="18"/>
+          <w:szCs w:val="18"/>
+        </w:rPr>
+      </w:pPr>
+      <w:r>
+        <w:rPr>
+          <w:sz w:val="18"/>
+          <w:szCs w:val="18"/>
+        </w:rPr>
+        <w:t>Questa visualizzazione permette di avere il grafo orientato orizzontalmente</w:t>
       </w:r>
     </w:p>
     <w:p>
@@ -2797,38 +2689,23 @@
           <w:sz w:val="22"/>
           <w:szCs w:val="22"/>
         </w:rPr>
-        <w:t>MindMap</w:t>
-      </w:r>
-      <w:r>
-        <w:rPr>
-          <w:b/>
-          <w:sz w:val="22"/>
-          <w:szCs w:val="22"/>
-        </w:rPr>
-        <w:t xml:space="preserve"> Orientation</w:t>
-      </w:r>
-    </w:p>
-    <w:p>
-      <w:pPr>
-        <w:pStyle w:val="SUPSITitolazione18"/>
-        <w:rPr>
-          <w:sz w:val="18"/>
-          <w:szCs w:val="18"/>
-        </w:rPr>
-      </w:pPr>
-      <w:r>
-        <w:rPr>
-          <w:sz w:val="18"/>
-          <w:szCs w:val="18"/>
-        </w:rPr>
-        <w:t xml:space="preserve">Questa visualizzazione permette di avere il grafo orientato </w:t>
-      </w:r>
-      <w:r>
-        <w:rPr>
-          <w:sz w:val="18"/>
-          <w:szCs w:val="18"/>
-        </w:rPr>
-        <w:t>come una vera mindmap.</w:t>
+        <w:t>MindMap Orientation</w:t>
+      </w:r>
+    </w:p>
+    <w:p>
+      <w:pPr>
+        <w:pStyle w:val="SUPSITitolazione18"/>
+        <w:rPr>
+          <w:sz w:val="18"/>
+          <w:szCs w:val="18"/>
+        </w:rPr>
+      </w:pPr>
+      <w:r>
+        <w:rPr>
+          <w:sz w:val="18"/>
+          <w:szCs w:val="18"/>
+        </w:rPr>
+        <w:t>Questa visualizzazione permette di avere il grafo orientato come una vera mindmap.</w:t>
       </w:r>
     </w:p>
     <w:p>
@@ -2963,98 +2840,7 @@
           <w:sz w:val="18"/>
           <w:szCs w:val="18"/>
         </w:rPr>
-        <w:t>un impostazione “</w:t>
-      </w:r>
-      <w:r>
-        <w:rPr>
-          <w:sz w:val="18"/>
-          <w:szCs w:val="18"/>
-        </w:rPr>
-        <w:t>Utilities</w:t>
-      </w:r>
-      <w:r>
-        <w:rPr>
-          <w:sz w:val="18"/>
-          <w:szCs w:val="18"/>
-        </w:rPr>
-        <w:t>” che permette di accedere ad alcune funzionalità, la prima “</w:t>
-      </w:r>
-      <w:r>
-        <w:rPr>
-          <w:sz w:val="18"/>
-          <w:szCs w:val="18"/>
-        </w:rPr>
-        <w:t>Undo</w:t>
-      </w:r>
-      <w:r>
-        <w:rPr>
-          <w:sz w:val="18"/>
-          <w:szCs w:val="18"/>
-        </w:rPr>
-        <w:t xml:space="preserve">” ci permette di </w:t>
-      </w:r>
-      <w:r>
-        <w:rPr>
-          <w:sz w:val="18"/>
-          <w:szCs w:val="18"/>
-        </w:rPr>
-        <w:t>annullare una modifica fatta</w:t>
-      </w:r>
-      <w:r>
-        <w:rPr>
-          <w:sz w:val="18"/>
-          <w:szCs w:val="18"/>
-        </w:rPr>
-        <w:t>, “</w:t>
-      </w:r>
-      <w:r>
-        <w:rPr>
-          <w:sz w:val="18"/>
-          <w:szCs w:val="18"/>
-        </w:rPr>
-        <w:t>Redo</w:t>
-      </w:r>
-      <w:r>
-        <w:rPr>
-          <w:sz w:val="18"/>
-          <w:szCs w:val="18"/>
-        </w:rPr>
-        <w:t>”</w:t>
-      </w:r>
-      <w:r>
-        <w:rPr>
-          <w:sz w:val="18"/>
-          <w:szCs w:val="18"/>
-        </w:rPr>
-        <w:t xml:space="preserve"> di rifare una modifica annullata</w:t>
-      </w:r>
-      <w:r>
-        <w:rPr>
-          <w:sz w:val="18"/>
-          <w:szCs w:val="18"/>
-        </w:rPr>
-        <w:t>, “</w:t>
-      </w:r>
-      <w:r>
-        <w:rPr>
-          <w:sz w:val="18"/>
-          <w:szCs w:val="18"/>
-        </w:rPr>
-        <w:t>Show</w:t>
-      </w:r>
-      <w:r>
-        <w:rPr>
-          <w:sz w:val="18"/>
-          <w:szCs w:val="18"/>
-        </w:rPr>
-        <w:t xml:space="preserve">” </w:t>
-      </w:r>
-      <w:r>
-        <w:rPr>
-          <w:sz w:val="18"/>
-          <w:szCs w:val="18"/>
-        </w:rPr>
-        <w:t>di mostrare il grafico su un'altra pagina, “Print” per stampare il nostro progetto ed infine “Note” per aggiungere note al progetto.</w:t>
+        <w:t>un impostazione “Utilities” che permette di accedere ad alcune funzionalità, la prima “Undo” ci permette di annullare una modifica fatta, “Redo” di rifare una modifica annullata, “Show” di mostrare il grafico su un'altra pagina, “Print” per stampare il nostro progetto ed infine “Note” per aggiungere note al progetto.</w:t>
       </w:r>
     </w:p>
     <w:p>
@@ -3312,18 +3098,94 @@
     <w:p>
       <w:pPr>
         <w:pStyle w:val="SUPSITitolazione18"/>
-        <w:rPr>
-          <w:b/>
-          <w:sz w:val="22"/>
-          <w:szCs w:val="22"/>
-        </w:rPr>
-      </w:pPr>
-      <w:r>
-        <w:rPr>
-          <w:b/>
-          <w:sz w:val="22"/>
-          <w:szCs w:val="22"/>
-        </w:rPr>
+      </w:pPr>
+    </w:p>
+    <w:p>
+      <w:pPr>
+        <w:pStyle w:val="SUPSITitolazione18"/>
+      </w:pPr>
+    </w:p>
+    <w:p>
+      <w:pPr>
+        <w:pStyle w:val="SUPSITitolazione18"/>
+      </w:pPr>
+    </w:p>
+    <w:p>
+      <w:pPr>
+        <w:pStyle w:val="SUPSITitolazione18"/>
+      </w:pPr>
+    </w:p>
+    <w:p>
+      <w:pPr>
+        <w:pStyle w:val="SUPSITitolazione18"/>
+      </w:pPr>
+    </w:p>
+    <w:p>
+      <w:pPr>
+        <w:pStyle w:val="SUPSITitolazione18"/>
+      </w:pPr>
+    </w:p>
+    <w:p>
+      <w:pPr>
+        <w:pStyle w:val="SUPSITitolazione18"/>
+      </w:pPr>
+    </w:p>
+    <w:p>
+      <w:pPr>
+        <w:pStyle w:val="SUPSITitolazione18"/>
+      </w:pPr>
+    </w:p>
+    <w:p>
+      <w:pPr>
+        <w:pStyle w:val="SUPSITitolazione18"/>
+      </w:pPr>
+    </w:p>
+    <w:p>
+      <w:pPr>
+        <w:pStyle w:val="SUPSITitolazione18"/>
+      </w:pPr>
+    </w:p>
+    <w:p>
+      <w:pPr>
+        <w:pStyle w:val="SUPSITitolazione18"/>
+      </w:pPr>
+    </w:p>
+    <w:p>
+      <w:pPr>
+        <w:pStyle w:val="SUPSITitolazione18"/>
+      </w:pPr>
+    </w:p>
+    <w:p>
+      <w:pPr>
+        <w:pStyle w:val="SUPSITitolazione18"/>
+      </w:pPr>
+    </w:p>
+    <w:p>
+      <w:pPr>
+        <w:pStyle w:val="SUPSITitolazione18"/>
+        <w:rPr>
+          <w:b/>
+          <w:sz w:val="22"/>
+          <w:szCs w:val="22"/>
+        </w:rPr>
+      </w:pPr>
+    </w:p>
+    <w:p>
+      <w:pPr>
+        <w:pStyle w:val="SUPSITitolazione18"/>
+        <w:rPr>
+          <w:b/>
+          <w:sz w:val="22"/>
+          <w:szCs w:val="22"/>
+        </w:rPr>
+      </w:pPr>
+      <w:r>
+        <w:rPr>
+          <w:b/>
+          <w:sz w:val="22"/>
+          <w:szCs w:val="22"/>
+        </w:rPr>
+        <w:lastRenderedPageBreak/>
         <w:t>2.</w:t>
       </w:r>
       <w:r>
@@ -3374,14 +3236,7 @@
           <w:sz w:val="18"/>
           <w:szCs w:val="18"/>
         </w:rPr>
-        <w:t xml:space="preserve">Per </w:t>
-      </w:r>
-      <w:r>
-        <w:rPr>
-          <w:sz w:val="18"/>
-          <w:szCs w:val="18"/>
-        </w:rPr>
-        <w:t xml:space="preserve">questo progetto abbiamo deciso di concentrarci su 3 stili che è possibile cambiare tramite il menu “Style”. </w:t>
+        <w:t xml:space="preserve">Per questo progetto abbiamo deciso di concentrarci su 3 stili che è possibile cambiare tramite il menu “Style”. </w:t>
       </w:r>
     </w:p>
     <w:p>
@@ -3455,7 +3310,7 @@
           <w:lang w:eastAsia="it-IT"/>
         </w:rPr>
         <w:drawing>
-          <wp:inline distT="0" distB="0" distL="0" distR="0" wp14:anchorId="0723E0A7" wp14:editId="066E28C2">
+          <wp:inline distT="0" distB="0" distL="0" distR="0" wp14:anchorId="7400E1C2" wp14:editId="60E1B7DA">
             <wp:extent cx="3672196" cy="1802219"/>
             <wp:effectExtent l="0" t="0" r="5080" b="7620"/>
             <wp:docPr id="29" name="Immagine 29"/>
@@ -3543,15 +3398,7 @@
           <w:sz w:val="22"/>
           <w:szCs w:val="22"/>
         </w:rPr>
-        <w:t>Second</w:t>
-      </w:r>
-      <w:r>
-        <w:rPr>
-          <w:b/>
-          <w:sz w:val="22"/>
-          <w:szCs w:val="22"/>
-        </w:rPr>
-        <w:t xml:space="preserve"> Style</w:t>
+        <w:t>Second Style</w:t>
       </w:r>
     </w:p>
     <w:p>
@@ -3568,7 +3415,6 @@
         <w:rPr>
           <w:lang w:eastAsia="it-IT"/>
         </w:rPr>
-        <w:lastRenderedPageBreak/>
         <w:drawing>
           <wp:inline distT="0" distB="0" distL="0" distR="0" wp14:anchorId="4B1E55E5" wp14:editId="65D20D9A">
             <wp:extent cx="3827721" cy="1776060"/>
@@ -3666,15 +3512,7 @@
           <w:sz w:val="22"/>
           <w:szCs w:val="22"/>
         </w:rPr>
-        <w:t>Third</w:t>
-      </w:r>
-      <w:r>
-        <w:rPr>
-          <w:b/>
-          <w:sz w:val="22"/>
-          <w:szCs w:val="22"/>
-        </w:rPr>
-        <w:t xml:space="preserve"> Style</w:t>
+        <w:t>Third Style</w:t>
       </w:r>
     </w:p>
     <w:p>
@@ -3731,28 +3569,30 @@
     <w:p>
       <w:pPr>
         <w:pStyle w:val="SUPSITitolazione18"/>
-      </w:pPr>
-    </w:p>
-    <w:p>
-      <w:pPr>
-        <w:pStyle w:val="SUPSITitolazione18"/>
-      </w:pPr>
-    </w:p>
-    <w:p>
-      <w:pPr>
-        <w:pStyle w:val="SUPSITitolazione18"/>
-        <w:rPr>
-          <w:b/>
-          <w:sz w:val="22"/>
-          <w:szCs w:val="22"/>
-        </w:rPr>
-      </w:pPr>
-      <w:r>
-        <w:rPr>
-          <w:b/>
-          <w:sz w:val="22"/>
-          <w:szCs w:val="22"/>
-        </w:rPr>
+        <w:jc w:val="center"/>
+      </w:pPr>
+    </w:p>
+    <w:p>
+      <w:pPr>
+        <w:pStyle w:val="SUPSITitolazione18"/>
+      </w:pPr>
+    </w:p>
+    <w:p>
+      <w:pPr>
+        <w:pStyle w:val="SUPSITitolazione18"/>
+        <w:rPr>
+          <w:b/>
+          <w:sz w:val="22"/>
+          <w:szCs w:val="22"/>
+        </w:rPr>
+      </w:pPr>
+      <w:r>
+        <w:rPr>
+          <w:b/>
+          <w:sz w:val="22"/>
+          <w:szCs w:val="22"/>
+        </w:rPr>
+        <w:lastRenderedPageBreak/>
         <w:t>2.</w:t>
       </w:r>
       <w:r>
@@ -3769,15 +3609,7 @@
           <w:sz w:val="22"/>
           <w:szCs w:val="22"/>
         </w:rPr>
-        <w:t>.</w:t>
-      </w:r>
-      <w:r>
-        <w:rPr>
-          <w:b/>
-          <w:sz w:val="22"/>
-          <w:szCs w:val="22"/>
-        </w:rPr>
-        <w:t>4</w:t>
+        <w:t>.4</w:t>
       </w:r>
       <w:r>
         <w:rPr>
@@ -3793,15 +3625,7 @@
           <w:sz w:val="22"/>
           <w:szCs w:val="22"/>
         </w:rPr>
-        <w:t>Custom</w:t>
-      </w:r>
-      <w:r>
-        <w:rPr>
-          <w:b/>
-          <w:sz w:val="22"/>
-          <w:szCs w:val="22"/>
-        </w:rPr>
-        <w:t xml:space="preserve"> Style</w:t>
+        <w:t>Custom Style</w:t>
       </w:r>
     </w:p>
     <w:p>
@@ -3834,63 +3658,7 @@
           <w:sz w:val="18"/>
           <w:szCs w:val="18"/>
         </w:rPr>
-        <w:t>, bordo o angolo specificando il colore (in inglese) dopo aver cliccato su “Change node color”, “</w:t>
-      </w:r>
-      <w:r>
-        <w:rPr>
-          <w:sz w:val="18"/>
-          <w:szCs w:val="18"/>
-        </w:rPr>
-        <w:t xml:space="preserve">Change </w:t>
-      </w:r>
-      <w:r>
-        <w:rPr>
-          <w:sz w:val="18"/>
-          <w:szCs w:val="18"/>
-        </w:rPr>
-        <w:t>border</w:t>
-      </w:r>
-      <w:r>
-        <w:rPr>
-          <w:sz w:val="18"/>
-          <w:szCs w:val="18"/>
-        </w:rPr>
-        <w:t xml:space="preserve"> color”</w:t>
-      </w:r>
-      <w:r>
-        <w:rPr>
-          <w:sz w:val="18"/>
-          <w:szCs w:val="18"/>
-        </w:rPr>
-        <w:t xml:space="preserve"> o </w:t>
-      </w:r>
-      <w:r>
-        <w:rPr>
-          <w:sz w:val="18"/>
-          <w:szCs w:val="18"/>
-        </w:rPr>
-        <w:t xml:space="preserve">Change </w:t>
-      </w:r>
-      <w:r>
-        <w:rPr>
-          <w:sz w:val="18"/>
-          <w:szCs w:val="18"/>
-        </w:rPr>
-        <w:t>edges</w:t>
-      </w:r>
-      <w:r>
-        <w:rPr>
-          <w:sz w:val="18"/>
-          <w:szCs w:val="18"/>
-        </w:rPr>
-        <w:t xml:space="preserve"> color”</w:t>
-      </w:r>
-      <w:r>
-        <w:rPr>
-          <w:sz w:val="18"/>
-          <w:szCs w:val="18"/>
-        </w:rPr>
-        <w:t>.</w:t>
+        <w:t>, bordo o angolo specificando il colore (in inglese) dopo aver cliccato su “Change node color”, “Change border color” o Change edges color”.</w:t>
       </w:r>
     </w:p>
     <w:p>
@@ -4122,10 +3890,10 @@
           <w:lang w:eastAsia="it-IT"/>
         </w:rPr>
         <w:drawing>
-          <wp:inline distT="0" distB="0" distL="0" distR="0" wp14:anchorId="077A7573" wp14:editId="7FF87844">
-            <wp:extent cx="5756275" cy="2702078"/>
-            <wp:effectExtent l="0" t="0" r="0" b="3175"/>
-            <wp:docPr id="37" name="Immagine 37"/>
+          <wp:inline distT="0" distB="0" distL="0" distR="0" wp14:anchorId="106B9F32" wp14:editId="69ACD45F">
+            <wp:extent cx="5756275" cy="2258755"/>
+            <wp:effectExtent l="0" t="0" r="0" b="8255"/>
+            <wp:docPr id="6" name="Immagine 6"/>
             <wp:cNvGraphicFramePr>
               <a:graphicFrameLocks xmlns:a="http://schemas.openxmlformats.org/drawingml/2006/main" noChangeAspect="1"/>
             </wp:cNvGraphicFramePr>
@@ -4145,7 +3913,7 @@
                   <pic:spPr>
                     <a:xfrm>
                       <a:off x="0" y="0"/>
-                      <a:ext cx="5756275" cy="2702078"/>
+                      <a:ext cx="5756275" cy="2258755"/>
                     </a:xfrm>
                     <a:prstGeom prst="rect">
                       <a:avLst/>
@@ -4175,18 +3943,39 @@
     <w:p>
       <w:pPr>
         <w:pStyle w:val="SUPSITitolazione18"/>
-        <w:rPr>
-          <w:b/>
-          <w:sz w:val="22"/>
-          <w:szCs w:val="22"/>
-        </w:rPr>
-      </w:pPr>
-      <w:r>
-        <w:rPr>
-          <w:b/>
-          <w:sz w:val="22"/>
-          <w:szCs w:val="22"/>
-        </w:rPr>
+      </w:pPr>
+    </w:p>
+    <w:p>
+      <w:pPr>
+        <w:pStyle w:val="SUPSITitolazione18"/>
+      </w:pPr>
+    </w:p>
+    <w:p>
+      <w:pPr>
+        <w:pStyle w:val="SUPSITitolazione18"/>
+        <w:rPr>
+          <w:b/>
+          <w:sz w:val="22"/>
+          <w:szCs w:val="22"/>
+        </w:rPr>
+      </w:pPr>
+    </w:p>
+    <w:p>
+      <w:pPr>
+        <w:pStyle w:val="SUPSITitolazione18"/>
+        <w:rPr>
+          <w:b/>
+          <w:sz w:val="22"/>
+          <w:szCs w:val="22"/>
+        </w:rPr>
+      </w:pPr>
+      <w:r>
+        <w:rPr>
+          <w:b/>
+          <w:sz w:val="22"/>
+          <w:szCs w:val="22"/>
+        </w:rPr>
+        <w:lastRenderedPageBreak/>
         <w:t>2.</w:t>
       </w:r>
       <w:r>
@@ -4245,28 +4034,7 @@
           <w:sz w:val="18"/>
           <w:szCs w:val="18"/>
         </w:rPr>
-        <w:t xml:space="preserve">Cliccando su </w:t>
-      </w:r>
-      <w:r>
-        <w:rPr>
-          <w:sz w:val="18"/>
-          <w:szCs w:val="18"/>
-        </w:rPr>
-        <w:t>import e successivamente su Scegli File</w:t>
-      </w:r>
-      <w:r>
-        <w:rPr>
-          <w:sz w:val="18"/>
-          <w:szCs w:val="18"/>
-        </w:rPr>
-        <w:t xml:space="preserve"> </w:t>
-      </w:r>
-      <w:r>
-        <w:rPr>
-          <w:sz w:val="18"/>
-          <w:szCs w:val="18"/>
-        </w:rPr>
-        <w:t>invece potremmo selezionare il file xml da noi precedentemente esportato e visualizzarlo sul browser.</w:t>
+        <w:t>Cliccando su import e successivamente su Scegli File invece potremmo selezionare il file xml da noi precedentemente esportato e visualizzarlo sul browser.</w:t>
       </w:r>
     </w:p>
     <w:p>
@@ -4336,6 +4104,83 @@
     <w:p>
       <w:pPr>
         <w:pStyle w:val="SUPSITitolazione18"/>
+      </w:pPr>
+    </w:p>
+    <w:p>
+      <w:pPr>
+        <w:pStyle w:val="SUPSITitolazione18"/>
+      </w:pPr>
+    </w:p>
+    <w:p>
+      <w:pPr>
+        <w:pStyle w:val="SUPSITitolazione18"/>
+      </w:pPr>
+    </w:p>
+    <w:p>
+      <w:pPr>
+        <w:pStyle w:val="SUPSITitolazione18"/>
+      </w:pPr>
+    </w:p>
+    <w:p>
+      <w:pPr>
+        <w:pStyle w:val="SUPSITitolazione18"/>
+      </w:pPr>
+    </w:p>
+    <w:p>
+      <w:pPr>
+        <w:pStyle w:val="SUPSITitolazione18"/>
+      </w:pPr>
+    </w:p>
+    <w:p>
+      <w:pPr>
+        <w:pStyle w:val="SUPSITitolazione18"/>
+      </w:pPr>
+    </w:p>
+    <w:p>
+      <w:pPr>
+        <w:pStyle w:val="SUPSITitolazione18"/>
+      </w:pPr>
+    </w:p>
+    <w:p>
+      <w:pPr>
+        <w:pStyle w:val="SUPSITitolazione18"/>
+      </w:pPr>
+    </w:p>
+    <w:p>
+      <w:pPr>
+        <w:pStyle w:val="SUPSITitolazione18"/>
+      </w:pPr>
+    </w:p>
+    <w:p>
+      <w:pPr>
+        <w:pStyle w:val="SUPSITitolazione18"/>
+      </w:pPr>
+    </w:p>
+    <w:p>
+      <w:pPr>
+        <w:pStyle w:val="SUPSITitolazione18"/>
+      </w:pPr>
+    </w:p>
+    <w:p>
+      <w:pPr>
+        <w:pStyle w:val="SUPSITitolazione18"/>
+      </w:pPr>
+    </w:p>
+    <w:p>
+      <w:pPr>
+        <w:pStyle w:val="SUPSITitolazione18"/>
+      </w:pPr>
+    </w:p>
+    <w:p>
+      <w:pPr>
+        <w:pStyle w:val="SUPSITitolazione18"/>
+      </w:pPr>
+      <w:bookmarkStart w:id="0" w:name="_GoBack"/>
+      <w:bookmarkEnd w:id="0"/>
+    </w:p>
+    <w:p>
+      <w:pPr>
+        <w:pStyle w:val="SUPSITitolazione18"/>
         <w:rPr>
           <w:b/>
         </w:rPr>
@@ -4620,15 +4465,7 @@
           <w:sz w:val="22"/>
           <w:szCs w:val="22"/>
         </w:rPr>
-        <w:t>.</w:t>
-      </w:r>
-      <w:r>
-        <w:rPr>
-          <w:b/>
-          <w:sz w:val="22"/>
-          <w:szCs w:val="22"/>
-        </w:rPr>
-        <w:t>2</w:t>
+        <w:t>.2</w:t>
       </w:r>
       <w:r>
         <w:rPr>
@@ -4677,14 +4514,7 @@
           <w:sz w:val="22"/>
           <w:szCs w:val="22"/>
         </w:rPr>
-        <w:t>con il mouse</w:t>
-      </w:r>
-      <w:r>
-        <w:rPr>
-          <w:sz w:val="22"/>
-          <w:szCs w:val="22"/>
-        </w:rPr>
-        <w:t xml:space="preserve"> sopra ad un nodo apparirà una piccola freccia al centro, nella quale se cliccata e trascinata ci permetterà di aggiungere collegamenti ad un altro nodo. È molto utile se per esempio eliminiamo un collegamento tramite “Del”.</w:t>
+        <w:t>con il mouse sopra ad un nodo apparirà una piccola freccia al centro, nella quale se cliccata e trascinata ci permetterà di aggiungere collegamenti ad un altro nodo. È molto utile se per esempio eliminiamo un collegamento tramite “Del”.</w:t>
       </w:r>
     </w:p>
     <w:p>
@@ -5121,7 +4951,7 @@
         <w:sz w:val="16"/>
         <w:szCs w:val="16"/>
       </w:rPr>
-      <w:t>3</w:t>
+      <w:t>2</w:t>
     </w:r>
     <w:r>
       <w:rPr>
@@ -5170,7 +5000,7 @@
         <w:sz w:val="16"/>
         <w:szCs w:val="16"/>
       </w:rPr>
-      <w:t>14</w:t>
+      <w:t>15</w:t>
     </w:r>
     <w:r>
       <w:rPr>
@@ -10356,7 +10186,7 @@
 </file>
 
 <file path=customXml/itemProps1.xml><?xml version="1.0" encoding="utf-8"?>
-<ds:datastoreItem xmlns:ds="http://schemas.openxmlformats.org/officeDocument/2006/customXml" ds:itemID="{13148621-7F63-4C9C-8058-7A56548A24C6}">
+<ds:datastoreItem xmlns:ds="http://schemas.openxmlformats.org/officeDocument/2006/customXml" ds:itemID="{7BE16410-4E63-4097-BCDF-E1ADB1148995}">
   <ds:schemaRefs>
     <ds:schemaRef ds:uri="http://schemas.openxmlformats.org/officeDocument/2006/bibliography"/>
   </ds:schemaRefs>

</xml_diff>

<commit_message>
Aggiunto stile nel manuale
</commit_message>
<xml_diff>
--- a/doc/Manuale D'utilizzo.docx
+++ b/doc/Manuale D'utilizzo.docx
@@ -1866,10 +1866,10 @@
           <w:lang w:eastAsia="it-IT"/>
         </w:rPr>
         <w:drawing>
-          <wp:inline distT="0" distB="0" distL="0" distR="0" wp14:anchorId="429EB205" wp14:editId="5D2050B1">
-            <wp:extent cx="5756275" cy="2838308"/>
-            <wp:effectExtent l="0" t="0" r="0" b="635"/>
-            <wp:docPr id="33" name="Immagine 33"/>
+          <wp:inline distT="0" distB="0" distL="0" distR="0" wp14:anchorId="1F94DF20" wp14:editId="16261D0E">
+            <wp:extent cx="5756275" cy="2801941"/>
+            <wp:effectExtent l="0" t="0" r="0" b="0"/>
+            <wp:docPr id="7" name="Immagine 7"/>
             <wp:cNvGraphicFramePr>
               <a:graphicFrameLocks xmlns:a="http://schemas.openxmlformats.org/drawingml/2006/main" noChangeAspect="1"/>
             </wp:cNvGraphicFramePr>
@@ -1889,7 +1889,7 @@
                   <pic:spPr>
                     <a:xfrm>
                       <a:off x="0" y="0"/>
-                      <a:ext cx="5756275" cy="2838308"/>
+                      <a:ext cx="5756275" cy="2801941"/>
                     </a:xfrm>
                     <a:prstGeom prst="rect">
                       <a:avLst/>
@@ -3236,7 +3236,21 @@
           <w:sz w:val="18"/>
           <w:szCs w:val="18"/>
         </w:rPr>
-        <w:t xml:space="preserve">Per questo progetto abbiamo deciso di concentrarci su 3 stili che è possibile cambiare tramite il menu “Style”. </w:t>
+        <w:t xml:space="preserve">Per questo progetto abbiamo deciso di concentrarci su </w:t>
+      </w:r>
+      <w:r>
+        <w:rPr>
+          <w:sz w:val="18"/>
+          <w:szCs w:val="18"/>
+        </w:rPr>
+        <w:t>4</w:t>
+      </w:r>
+      <w:r>
+        <w:rPr>
+          <w:sz w:val="18"/>
+          <w:szCs w:val="18"/>
+        </w:rPr>
+        <w:t xml:space="preserve"> stili che è possibile cambiare tramite il menu “Style”. </w:t>
       </w:r>
     </w:p>
     <w:p>
@@ -3310,10 +3324,10 @@
           <w:lang w:eastAsia="it-IT"/>
         </w:rPr>
         <w:drawing>
-          <wp:inline distT="0" distB="0" distL="0" distR="0" wp14:anchorId="7400E1C2" wp14:editId="60E1B7DA">
-            <wp:extent cx="3672196" cy="1802219"/>
-            <wp:effectExtent l="0" t="0" r="5080" b="7620"/>
-            <wp:docPr id="29" name="Immagine 29"/>
+          <wp:inline distT="0" distB="0" distL="0" distR="0" wp14:anchorId="63BAF0A6" wp14:editId="723CA067">
+            <wp:extent cx="5825945" cy="2881423"/>
+            <wp:effectExtent l="0" t="0" r="3810" b="0"/>
+            <wp:docPr id="12" name="Immagine 12"/>
             <wp:cNvGraphicFramePr>
               <a:graphicFrameLocks xmlns:a="http://schemas.openxmlformats.org/drawingml/2006/main" noChangeAspect="1"/>
             </wp:cNvGraphicFramePr>
@@ -3333,7 +3347,7 @@
                   <pic:spPr>
                     <a:xfrm>
                       <a:off x="0" y="0"/>
-                      <a:ext cx="3679244" cy="1805678"/>
+                      <a:ext cx="5848322" cy="2892490"/>
                     </a:xfrm>
                     <a:prstGeom prst="rect">
                       <a:avLst/>
@@ -3416,10 +3430,10 @@
           <w:lang w:eastAsia="it-IT"/>
         </w:rPr>
         <w:drawing>
-          <wp:inline distT="0" distB="0" distL="0" distR="0" wp14:anchorId="4B1E55E5" wp14:editId="65D20D9A">
-            <wp:extent cx="3827721" cy="1776060"/>
-            <wp:effectExtent l="0" t="0" r="1905" b="0"/>
-            <wp:docPr id="30" name="Immagine 30"/>
+          <wp:inline distT="0" distB="0" distL="0" distR="0" wp14:anchorId="14FE532B" wp14:editId="770E4F02">
+            <wp:extent cx="5890437" cy="2857204"/>
+            <wp:effectExtent l="0" t="0" r="0" b="635"/>
+            <wp:docPr id="13" name="Immagine 13"/>
             <wp:cNvGraphicFramePr>
               <a:graphicFrameLocks xmlns:a="http://schemas.openxmlformats.org/drawingml/2006/main" noChangeAspect="1"/>
             </wp:cNvGraphicFramePr>
@@ -3439,7 +3453,7 @@
                   <pic:spPr>
                     <a:xfrm>
                       <a:off x="0" y="0"/>
-                      <a:ext cx="3831952" cy="1778023"/>
+                      <a:ext cx="5907131" cy="2865302"/>
                     </a:xfrm>
                     <a:prstGeom prst="rect">
                       <a:avLst/>
@@ -3460,18 +3474,34 @@
     <w:p>
       <w:pPr>
         <w:pStyle w:val="SUPSITitolazione18"/>
-        <w:rPr>
-          <w:b/>
-          <w:sz w:val="22"/>
-          <w:szCs w:val="22"/>
-        </w:rPr>
-      </w:pPr>
-      <w:r>
-        <w:rPr>
-          <w:b/>
-          <w:sz w:val="22"/>
-          <w:szCs w:val="22"/>
-        </w:rPr>
+      </w:pPr>
+    </w:p>
+    <w:p>
+      <w:pPr>
+        <w:pStyle w:val="SUPSITitolazione18"/>
+      </w:pPr>
+    </w:p>
+    <w:p>
+      <w:pPr>
+        <w:pStyle w:val="SUPSITitolazione18"/>
+      </w:pPr>
+    </w:p>
+    <w:p>
+      <w:pPr>
+        <w:pStyle w:val="SUPSITitolazione18"/>
+        <w:rPr>
+          <w:b/>
+          <w:sz w:val="22"/>
+          <w:szCs w:val="22"/>
+        </w:rPr>
+      </w:pPr>
+      <w:r>
+        <w:rPr>
+          <w:b/>
+          <w:sz w:val="22"/>
+          <w:szCs w:val="22"/>
+        </w:rPr>
+        <w:lastRenderedPageBreak/>
         <w:t>2.</w:t>
       </w:r>
       <w:r>
@@ -3530,10 +3560,10 @@
           <w:lang w:eastAsia="it-IT"/>
         </w:rPr>
         <w:drawing>
-          <wp:inline distT="0" distB="0" distL="0" distR="0" wp14:anchorId="4660BDDD" wp14:editId="086096DD">
-            <wp:extent cx="3827721" cy="1799091"/>
-            <wp:effectExtent l="0" t="0" r="1905" b="0"/>
-            <wp:docPr id="31" name="Immagine 31"/>
+          <wp:inline distT="0" distB="0" distL="0" distR="0" wp14:anchorId="14D4ED78" wp14:editId="586E7894">
+            <wp:extent cx="6134986" cy="3039193"/>
+            <wp:effectExtent l="0" t="0" r="0" b="8890"/>
+            <wp:docPr id="14" name="Immagine 14"/>
             <wp:cNvGraphicFramePr>
               <a:graphicFrameLocks xmlns:a="http://schemas.openxmlformats.org/drawingml/2006/main" noChangeAspect="1"/>
             </wp:cNvGraphicFramePr>
@@ -3553,7 +3583,7 @@
                   <pic:spPr>
                     <a:xfrm>
                       <a:off x="0" y="0"/>
-                      <a:ext cx="3827091" cy="1798795"/>
+                      <a:ext cx="6155631" cy="3049420"/>
                     </a:xfrm>
                     <a:prstGeom prst="rect">
                       <a:avLst/>
@@ -3592,7 +3622,6 @@
           <w:sz w:val="22"/>
           <w:szCs w:val="22"/>
         </w:rPr>
-        <w:lastRenderedPageBreak/>
         <w:t>2.</w:t>
       </w:r>
       <w:r>
@@ -3658,31 +3687,53 @@
           <w:sz w:val="18"/>
           <w:szCs w:val="18"/>
         </w:rPr>
-        <w:t>, bordo o angolo specificando il colore (in inglese) dopo aver cliccato su “Change node color”, “Change border color” o Change edges color”.</w:t>
-      </w:r>
-    </w:p>
-    <w:p>
-      <w:pPr>
-        <w:pStyle w:val="SUPSITitolazione18"/>
-        <w:rPr>
-          <w:sz w:val="18"/>
-          <w:szCs w:val="18"/>
-        </w:rPr>
-      </w:pPr>
-    </w:p>
-    <w:p>
-      <w:pPr>
-        <w:pStyle w:val="SUPSITitolazione18"/>
+        <w:t xml:space="preserve">, bordo o </w:t>
+      </w:r>
+      <w:r>
+        <w:rPr>
+          <w:sz w:val="18"/>
+          <w:szCs w:val="18"/>
+        </w:rPr>
+        <w:t>edge</w:t>
+      </w:r>
+      <w:r>
+        <w:rPr>
+          <w:sz w:val="18"/>
+          <w:szCs w:val="18"/>
+        </w:rPr>
+        <w:t xml:space="preserve"> specificando il colore (in inglese) dopo aver cliccato su “Change nod</w:t>
+      </w:r>
+      <w:r>
+        <w:rPr>
+          <w:sz w:val="18"/>
+          <w:szCs w:val="18"/>
+        </w:rPr>
+        <w:t>e color”, “Change border color”, “Change edges color” oppure “Select personal style”.</w:t>
+      </w:r>
+    </w:p>
+    <w:p>
+      <w:pPr>
+        <w:pStyle w:val="SUPSITitolazione18"/>
+        <w:rPr>
+          <w:sz w:val="18"/>
+          <w:szCs w:val="18"/>
+        </w:rPr>
+      </w:pPr>
+    </w:p>
+    <w:p>
+      <w:pPr>
+        <w:pStyle w:val="SUPSITitolazione18"/>
+        <w:jc w:val="center"/>
       </w:pPr>
       <w:r>
         <w:rPr>
           <w:lang w:eastAsia="it-IT"/>
         </w:rPr>
         <w:drawing>
-          <wp:inline distT="0" distB="0" distL="0" distR="0" wp14:anchorId="7C884C03" wp14:editId="13D903FB">
-            <wp:extent cx="5756275" cy="2646085"/>
-            <wp:effectExtent l="0" t="0" r="0" b="1905"/>
-            <wp:docPr id="36" name="Immagine 36"/>
+          <wp:inline distT="0" distB="0" distL="0" distR="0" wp14:anchorId="14713A53" wp14:editId="4E149ED3">
+            <wp:extent cx="5948902" cy="2945219"/>
+            <wp:effectExtent l="0" t="0" r="0" b="7620"/>
+            <wp:docPr id="8" name="Immagine 8"/>
             <wp:cNvGraphicFramePr>
               <a:graphicFrameLocks xmlns:a="http://schemas.openxmlformats.org/drawingml/2006/main" noChangeAspect="1"/>
             </wp:cNvGraphicFramePr>
@@ -3702,7 +3753,7 @@
                   <pic:spPr>
                     <a:xfrm>
                       <a:off x="0" y="0"/>
-                      <a:ext cx="5756275" cy="2646085"/>
+                      <a:ext cx="5953086" cy="2947291"/>
                     </a:xfrm>
                     <a:prstGeom prst="rect">
                       <a:avLst/>
@@ -3718,168 +3769,76 @@
     <w:p>
       <w:pPr>
         <w:pStyle w:val="SUPSITitolazione18"/>
-      </w:pPr>
-    </w:p>
-    <w:p>
-      <w:pPr>
-        <w:pStyle w:val="SUPSITitolazione18"/>
-        <w:rPr>
-          <w:b/>
-          <w:sz w:val="22"/>
-          <w:szCs w:val="22"/>
-        </w:rPr>
-      </w:pPr>
-      <w:r>
-        <w:rPr>
-          <w:b/>
-          <w:sz w:val="22"/>
-          <w:szCs w:val="22"/>
-        </w:rPr>
-        <w:t>2.</w:t>
-      </w:r>
-      <w:r>
-        <w:rPr>
-          <w:b/>
-          <w:sz w:val="22"/>
-          <w:szCs w:val="22"/>
-        </w:rPr>
-        <w:t>11</w:t>
-      </w:r>
-      <w:r>
-        <w:rPr>
-          <w:b/>
-          <w:sz w:val="22"/>
-          <w:szCs w:val="22"/>
-        </w:rPr>
-        <w:t xml:space="preserve"> </w:t>
-      </w:r>
-      <w:r>
-        <w:rPr>
-          <w:b/>
-          <w:sz w:val="22"/>
-          <w:szCs w:val="22"/>
-        </w:rPr>
-        <w:t>Export ed Import</w:t>
-      </w:r>
-    </w:p>
-    <w:p>
-      <w:pPr>
-        <w:pStyle w:val="SUPSITitolazione18"/>
-        <w:rPr>
-          <w:b/>
-          <w:sz w:val="22"/>
-          <w:szCs w:val="22"/>
-        </w:rPr>
-      </w:pPr>
-    </w:p>
-    <w:p>
-      <w:pPr>
-        <w:pStyle w:val="SUPSITitolazione18"/>
-        <w:rPr>
-          <w:sz w:val="18"/>
-          <w:szCs w:val="18"/>
-        </w:rPr>
-      </w:pPr>
-      <w:r>
-        <w:rPr>
-          <w:sz w:val="18"/>
-          <w:szCs w:val="18"/>
-        </w:rPr>
-        <w:t>Se clicchiamo con il tasto destro su un nodo possiamo</w:t>
-      </w:r>
-      <w:r>
-        <w:rPr>
-          <w:sz w:val="18"/>
-          <w:szCs w:val="18"/>
-        </w:rPr>
-        <w:t xml:space="preserve"> decidere di salvare (Export) o importare (Import) il nostro progetto.</w:t>
-      </w:r>
-    </w:p>
-    <w:p>
-      <w:pPr>
-        <w:pStyle w:val="SUPSITitolazione18"/>
-        <w:rPr>
-          <w:sz w:val="18"/>
-          <w:szCs w:val="18"/>
-        </w:rPr>
-      </w:pPr>
-    </w:p>
-    <w:p>
-      <w:pPr>
-        <w:pStyle w:val="SUPSITitolazione18"/>
-        <w:rPr>
-          <w:b/>
-          <w:sz w:val="22"/>
-          <w:szCs w:val="22"/>
-        </w:rPr>
-      </w:pPr>
-      <w:r>
-        <w:rPr>
-          <w:b/>
-          <w:sz w:val="22"/>
-          <w:szCs w:val="22"/>
-        </w:rPr>
-        <w:t>2.</w:t>
-      </w:r>
-      <w:r>
-        <w:rPr>
-          <w:b/>
-          <w:sz w:val="22"/>
-          <w:szCs w:val="22"/>
-        </w:rPr>
-        <w:t>11</w:t>
-      </w:r>
-      <w:r>
-        <w:rPr>
-          <w:b/>
-          <w:sz w:val="22"/>
-          <w:szCs w:val="22"/>
-        </w:rPr>
-        <w:t>.1</w:t>
-      </w:r>
-      <w:r>
-        <w:rPr>
-          <w:b/>
-          <w:sz w:val="22"/>
-          <w:szCs w:val="22"/>
-        </w:rPr>
-        <w:t xml:space="preserve"> </w:t>
-      </w:r>
-      <w:r>
-        <w:rPr>
-          <w:b/>
-          <w:sz w:val="22"/>
-          <w:szCs w:val="22"/>
-        </w:rPr>
-        <w:t>Export</w:t>
-      </w:r>
-    </w:p>
-    <w:p>
-      <w:pPr>
-        <w:pStyle w:val="SUPSITitolazione18"/>
-        <w:rPr>
-          <w:sz w:val="18"/>
-          <w:szCs w:val="18"/>
-        </w:rPr>
-      </w:pPr>
-      <w:r>
-        <w:rPr>
-          <w:sz w:val="18"/>
-          <w:szCs w:val="18"/>
-        </w:rPr>
-        <w:t xml:space="preserve">Cliccando su export potremmo salvare localmente </w:t>
-      </w:r>
-      <w:r>
-        <w:rPr>
-          <w:sz w:val="18"/>
-          <w:szCs w:val="18"/>
-        </w:rPr>
-        <w:t>il file xml contenente il nostro progetto. Premiamo quindi “Floppy Disk” e ci verrà scaricato.</w:t>
-      </w:r>
-    </w:p>
-    <w:p>
-      <w:pPr>
-        <w:pStyle w:val="SUPSITitolazione18"/>
+        <w:rPr>
+          <w:sz w:val="18"/>
+          <w:szCs w:val="18"/>
+        </w:rPr>
+      </w:pPr>
+    </w:p>
+    <w:p>
+      <w:pPr>
+        <w:pStyle w:val="SUPSITitolazione18"/>
+        <w:rPr>
+          <w:sz w:val="18"/>
+          <w:szCs w:val="18"/>
+        </w:rPr>
+      </w:pPr>
+    </w:p>
+    <w:p>
+      <w:pPr>
+        <w:pStyle w:val="SUPSITitolazione18"/>
+        <w:rPr>
+          <w:sz w:val="18"/>
+          <w:szCs w:val="18"/>
+        </w:rPr>
+      </w:pPr>
+    </w:p>
+    <w:p>
+      <w:pPr>
+        <w:pStyle w:val="SUPSITitolazione18"/>
+        <w:rPr>
+          <w:sz w:val="18"/>
+          <w:szCs w:val="18"/>
+        </w:rPr>
+      </w:pPr>
+    </w:p>
+    <w:p>
+      <w:pPr>
+        <w:pStyle w:val="SUPSITitolazione18"/>
+        <w:rPr>
+          <w:sz w:val="18"/>
+          <w:szCs w:val="18"/>
+        </w:rPr>
+      </w:pPr>
+      <w:r>
+        <w:rPr>
+          <w:sz w:val="18"/>
+          <w:szCs w:val="18"/>
+        </w:rPr>
+        <w:lastRenderedPageBreak/>
+        <w:t xml:space="preserve">Selezionando Select personal style potremmo </w:t>
+      </w:r>
+      <w:r>
+        <w:rPr>
+          <w:sz w:val="18"/>
+          <w:szCs w:val="18"/>
+        </w:rPr>
+        <w:t xml:space="preserve">decidere tramite la seguente sintassi “colore_nodo, colore_bordo, colore_edge” i colori del nostro stile, il tutto deve essere scritto in inglese. </w:t>
+      </w:r>
+    </w:p>
+    <w:p>
+      <w:pPr>
+        <w:pStyle w:val="SUPSITitolazione18"/>
+        <w:rPr>
+          <w:sz w:val="18"/>
+          <w:szCs w:val="18"/>
+        </w:rPr>
+      </w:pPr>
+    </w:p>
+    <w:p>
+      <w:pPr>
+        <w:pStyle w:val="SUPSITitolazione18"/>
+        <w:jc w:val="center"/>
         <w:rPr>
           <w:sz w:val="18"/>
           <w:szCs w:val="18"/>
@@ -3890,10 +3849,10 @@
           <w:lang w:eastAsia="it-IT"/>
         </w:rPr>
         <w:drawing>
-          <wp:inline distT="0" distB="0" distL="0" distR="0" wp14:anchorId="106B9F32" wp14:editId="69ACD45F">
-            <wp:extent cx="5756275" cy="2258755"/>
-            <wp:effectExtent l="0" t="0" r="0" b="8255"/>
-            <wp:docPr id="6" name="Immagine 6"/>
+          <wp:inline distT="0" distB="0" distL="0" distR="0" wp14:anchorId="5AA5ECF1" wp14:editId="315FA1F1">
+            <wp:extent cx="6001728" cy="2991234"/>
+            <wp:effectExtent l="0" t="0" r="0" b="0"/>
+            <wp:docPr id="11" name="Immagine 11"/>
             <wp:cNvGraphicFramePr>
               <a:graphicFrameLocks xmlns:a="http://schemas.openxmlformats.org/drawingml/2006/main" noChangeAspect="1"/>
             </wp:cNvGraphicFramePr>
@@ -3913,7 +3872,7 @@
                   <pic:spPr>
                     <a:xfrm>
                       <a:off x="0" y="0"/>
-                      <a:ext cx="5756275" cy="2258755"/>
+                      <a:ext cx="6015114" cy="2997906"/>
                     </a:xfrm>
                     <a:prstGeom prst="rect">
                       <a:avLst/>
@@ -3938,127 +3897,69 @@
     <w:p>
       <w:pPr>
         <w:pStyle w:val="SUPSITitolazione18"/>
-      </w:pPr>
-    </w:p>
-    <w:p>
-      <w:pPr>
-        <w:pStyle w:val="SUPSITitolazione18"/>
-      </w:pPr>
-    </w:p>
-    <w:p>
-      <w:pPr>
-        <w:pStyle w:val="SUPSITitolazione18"/>
-      </w:pPr>
-    </w:p>
-    <w:p>
-      <w:pPr>
-        <w:pStyle w:val="SUPSITitolazione18"/>
-        <w:rPr>
-          <w:b/>
-          <w:sz w:val="22"/>
-          <w:szCs w:val="22"/>
-        </w:rPr>
-      </w:pPr>
-    </w:p>
-    <w:p>
-      <w:pPr>
-        <w:pStyle w:val="SUPSITitolazione18"/>
-        <w:rPr>
-          <w:b/>
-          <w:sz w:val="22"/>
-          <w:szCs w:val="22"/>
-        </w:rPr>
-      </w:pPr>
-      <w:r>
-        <w:rPr>
-          <w:b/>
-          <w:sz w:val="22"/>
-          <w:szCs w:val="22"/>
-        </w:rPr>
-        <w:lastRenderedPageBreak/>
-        <w:t>2.</w:t>
-      </w:r>
-      <w:r>
-        <w:rPr>
-          <w:b/>
-          <w:sz w:val="22"/>
-          <w:szCs w:val="22"/>
-        </w:rPr>
-        <w:t>11</w:t>
-      </w:r>
-      <w:r>
-        <w:rPr>
-          <w:b/>
-          <w:sz w:val="22"/>
-          <w:szCs w:val="22"/>
-        </w:rPr>
-        <w:t>.1</w:t>
-      </w:r>
-      <w:r>
-        <w:rPr>
-          <w:b/>
-          <w:sz w:val="22"/>
-          <w:szCs w:val="22"/>
-        </w:rPr>
-        <w:t xml:space="preserve"> </w:t>
-      </w:r>
-      <w:r>
-        <w:rPr>
-          <w:b/>
-          <w:sz w:val="22"/>
-          <w:szCs w:val="22"/>
-        </w:rPr>
-        <w:t>Import</w:t>
-      </w:r>
-    </w:p>
-    <w:p>
-      <w:pPr>
-        <w:pStyle w:val="SUPSITitolazione18"/>
-        <w:rPr>
-          <w:b/>
-          <w:sz w:val="22"/>
-          <w:szCs w:val="22"/>
-        </w:rPr>
-      </w:pPr>
-    </w:p>
-    <w:p>
-      <w:pPr>
-        <w:pStyle w:val="SUPSITitolazione18"/>
-        <w:rPr>
-          <w:sz w:val="18"/>
-          <w:szCs w:val="18"/>
-        </w:rPr>
-      </w:pPr>
-      <w:r>
-        <w:rPr>
-          <w:sz w:val="18"/>
-          <w:szCs w:val="18"/>
-        </w:rPr>
-        <w:t>Cliccando su import e successivamente su Scegli File invece potremmo selezionare il file xml da noi precedentemente esportato e visualizzarlo sul browser.</w:t>
-      </w:r>
-    </w:p>
-    <w:p>
-      <w:pPr>
-        <w:pStyle w:val="SUPSITitolazione18"/>
-        <w:rPr>
-          <w:sz w:val="18"/>
-          <w:szCs w:val="18"/>
-        </w:rPr>
-      </w:pPr>
-    </w:p>
-    <w:p>
-      <w:pPr>
-        <w:pStyle w:val="SUPSITitolazione18"/>
+        <w:rPr>
+          <w:sz w:val="18"/>
+          <w:szCs w:val="18"/>
+        </w:rPr>
+      </w:pPr>
+    </w:p>
+    <w:p>
+      <w:pPr>
+        <w:pStyle w:val="SUPSITitolazione18"/>
+        <w:rPr>
+          <w:sz w:val="18"/>
+          <w:szCs w:val="18"/>
+        </w:rPr>
+      </w:pPr>
+      <w:r>
+        <w:rPr>
+          <w:sz w:val="18"/>
+          <w:szCs w:val="18"/>
+        </w:rPr>
+        <w:t xml:space="preserve">Dopo aver selezionato Ok, è necessario andare in Style </w:t>
+      </w:r>
+      <w:r>
+        <w:rPr>
+          <w:sz w:val="18"/>
+          <w:szCs w:val="18"/>
+        </w:rPr>
+        <w:sym w:font="Wingdings" w:char="F0E0"/>
+      </w:r>
+      <w:r>
+        <w:rPr>
+          <w:sz w:val="18"/>
+          <w:szCs w:val="18"/>
+        </w:rPr>
+        <w:t xml:space="preserve"> Personal Style per poter visualizzare il nuovo stile</w:t>
+      </w:r>
+    </w:p>
+    <w:p>
+      <w:pPr>
+        <w:pStyle w:val="SUPSITitolazione18"/>
+        <w:rPr>
+          <w:sz w:val="18"/>
+          <w:szCs w:val="18"/>
+        </w:rPr>
+      </w:pPr>
+    </w:p>
+    <w:p>
+      <w:pPr>
+        <w:pStyle w:val="SUPSITitolazione18"/>
+        <w:jc w:val="center"/>
+        <w:rPr>
+          <w:sz w:val="18"/>
+          <w:szCs w:val="18"/>
+        </w:rPr>
       </w:pPr>
       <w:r>
         <w:rPr>
           <w:lang w:eastAsia="it-IT"/>
         </w:rPr>
         <w:drawing>
-          <wp:inline distT="0" distB="0" distL="0" distR="0" wp14:anchorId="7A2AD172" wp14:editId="57B1EF49">
-            <wp:extent cx="5756275" cy="2554304"/>
-            <wp:effectExtent l="0" t="0" r="0" b="0"/>
-            <wp:docPr id="38" name="Immagine 38"/>
+          <wp:inline distT="0" distB="0" distL="0" distR="0" wp14:anchorId="2CEE43B0" wp14:editId="3134DD3F">
+            <wp:extent cx="5992409" cy="2950535"/>
+            <wp:effectExtent l="0" t="0" r="8890" b="2540"/>
+            <wp:docPr id="10" name="Immagine 10"/>
             <wp:cNvGraphicFramePr>
               <a:graphicFrameLocks xmlns:a="http://schemas.openxmlformats.org/drawingml/2006/main" noChangeAspect="1"/>
             </wp:cNvGraphicFramePr>
@@ -4078,7 +3979,7 @@
                   <pic:spPr>
                     <a:xfrm>
                       <a:off x="0" y="0"/>
-                      <a:ext cx="5756275" cy="2554304"/>
+                      <a:ext cx="6006897" cy="2957669"/>
                     </a:xfrm>
                     <a:prstGeom prst="rect">
                       <a:avLst/>
@@ -4124,123 +4025,114 @@
     <w:p>
       <w:pPr>
         <w:pStyle w:val="SUPSITitolazione18"/>
-      </w:pPr>
-    </w:p>
-    <w:p>
-      <w:pPr>
-        <w:pStyle w:val="SUPSITitolazione18"/>
-      </w:pPr>
-    </w:p>
-    <w:p>
-      <w:pPr>
-        <w:pStyle w:val="SUPSITitolazione18"/>
-      </w:pPr>
-    </w:p>
-    <w:p>
-      <w:pPr>
-        <w:pStyle w:val="SUPSITitolazione18"/>
-      </w:pPr>
-    </w:p>
-    <w:p>
-      <w:pPr>
-        <w:pStyle w:val="SUPSITitolazione18"/>
-      </w:pPr>
-    </w:p>
-    <w:p>
-      <w:pPr>
-        <w:pStyle w:val="SUPSITitolazione18"/>
-      </w:pPr>
-    </w:p>
-    <w:p>
-      <w:pPr>
-        <w:pStyle w:val="SUPSITitolazione18"/>
-      </w:pPr>
-    </w:p>
-    <w:p>
-      <w:pPr>
-        <w:pStyle w:val="SUPSITitolazione18"/>
-      </w:pPr>
-    </w:p>
-    <w:p>
-      <w:pPr>
-        <w:pStyle w:val="SUPSITitolazione18"/>
-      </w:pPr>
-    </w:p>
-    <w:p>
-      <w:pPr>
-        <w:pStyle w:val="SUPSITitolazione18"/>
-      </w:pPr>
-    </w:p>
-    <w:p>
-      <w:pPr>
-        <w:pStyle w:val="SUPSITitolazione18"/>
+        <w:rPr>
+          <w:b/>
+          <w:sz w:val="22"/>
+          <w:szCs w:val="22"/>
+        </w:rPr>
       </w:pPr>
       <w:bookmarkStart w:id="0" w:name="_GoBack"/>
       <w:bookmarkEnd w:id="0"/>
-    </w:p>
-    <w:p>
-      <w:pPr>
-        <w:pStyle w:val="SUPSITitolazione18"/>
-        <w:rPr>
-          <w:b/>
-        </w:rPr>
-      </w:pPr>
-      <w:r>
-        <w:rPr>
-          <w:b/>
+      <w:r>
+        <w:rPr>
+          <w:b/>
+          <w:sz w:val="22"/>
+          <w:szCs w:val="22"/>
         </w:rPr>
         <w:lastRenderedPageBreak/>
-        <w:t>Capitolo 3</w:t>
-      </w:r>
-    </w:p>
-    <w:p>
-      <w:pPr>
-        <w:pStyle w:val="SUPSITitolazione18"/>
-        <w:rPr>
-          <w:b/>
-        </w:rPr>
-      </w:pPr>
-    </w:p>
-    <w:p>
-      <w:pPr>
-        <w:pStyle w:val="SUPSITitolazione18"/>
-        <w:rPr>
-          <w:b/>
-        </w:rPr>
-      </w:pPr>
-      <w:r>
-        <w:rPr>
-          <w:b/>
-        </w:rPr>
-        <w:t>Funzioni Segrete</w:t>
-      </w:r>
-    </w:p>
-    <w:p>
-      <w:pPr>
-        <w:pStyle w:val="SUPSITitolazione18"/>
-        <w:rPr>
-          <w:b/>
-          <w:sz w:val="22"/>
-          <w:szCs w:val="22"/>
-        </w:rPr>
-      </w:pPr>
-    </w:p>
-    <w:p>
-      <w:pPr>
-        <w:pStyle w:val="SUPSITitolazione18"/>
-        <w:rPr>
-          <w:b/>
-          <w:sz w:val="22"/>
-          <w:szCs w:val="22"/>
-        </w:rPr>
-      </w:pPr>
-      <w:r>
-        <w:rPr>
-          <w:b/>
-          <w:sz w:val="22"/>
-          <w:szCs w:val="22"/>
-        </w:rPr>
-        <w:t>3</w:t>
+        <w:t>2.</w:t>
+      </w:r>
+      <w:r>
+        <w:rPr>
+          <w:b/>
+          <w:sz w:val="22"/>
+          <w:szCs w:val="22"/>
+        </w:rPr>
+        <w:t>11</w:t>
+      </w:r>
+      <w:r>
+        <w:rPr>
+          <w:b/>
+          <w:sz w:val="22"/>
+          <w:szCs w:val="22"/>
+        </w:rPr>
+        <w:t xml:space="preserve"> </w:t>
+      </w:r>
+      <w:r>
+        <w:rPr>
+          <w:b/>
+          <w:sz w:val="22"/>
+          <w:szCs w:val="22"/>
+        </w:rPr>
+        <w:t>Export ed Import</w:t>
+      </w:r>
+    </w:p>
+    <w:p>
+      <w:pPr>
+        <w:pStyle w:val="SUPSITitolazione18"/>
+        <w:rPr>
+          <w:b/>
+          <w:sz w:val="22"/>
+          <w:szCs w:val="22"/>
+        </w:rPr>
+      </w:pPr>
+    </w:p>
+    <w:p>
+      <w:pPr>
+        <w:pStyle w:val="SUPSITitolazione18"/>
+        <w:rPr>
+          <w:sz w:val="18"/>
+          <w:szCs w:val="18"/>
+        </w:rPr>
+      </w:pPr>
+      <w:r>
+        <w:rPr>
+          <w:sz w:val="18"/>
+          <w:szCs w:val="18"/>
+        </w:rPr>
+        <w:t>Se clicchiamo con il tasto destro su un nodo possiamo</w:t>
+      </w:r>
+      <w:r>
+        <w:rPr>
+          <w:sz w:val="18"/>
+          <w:szCs w:val="18"/>
+        </w:rPr>
+        <w:t xml:space="preserve"> decidere di salvare (Export) o importare (Import) il nostro progetto.</w:t>
+      </w:r>
+    </w:p>
+    <w:p>
+      <w:pPr>
+        <w:pStyle w:val="SUPSITitolazione18"/>
+        <w:rPr>
+          <w:sz w:val="18"/>
+          <w:szCs w:val="18"/>
+        </w:rPr>
+      </w:pPr>
+    </w:p>
+    <w:p>
+      <w:pPr>
+        <w:pStyle w:val="SUPSITitolazione18"/>
+        <w:rPr>
+          <w:b/>
+          <w:sz w:val="22"/>
+          <w:szCs w:val="22"/>
+        </w:rPr>
+      </w:pPr>
+      <w:r>
+        <w:rPr>
+          <w:b/>
+          <w:sz w:val="22"/>
+          <w:szCs w:val="22"/>
+        </w:rPr>
+        <w:t>2.</w:t>
+      </w:r>
+      <w:r>
+        <w:rPr>
+          <w:b/>
+          <w:sz w:val="22"/>
+          <w:szCs w:val="22"/>
+        </w:rPr>
+        <w:t>11</w:t>
       </w:r>
       <w:r>
         <w:rPr>
@@ -4264,69 +4156,38 @@
           <w:sz w:val="22"/>
           <w:szCs w:val="22"/>
         </w:rPr>
-        <w:t>Nascondi la label</w:t>
-      </w:r>
-    </w:p>
-    <w:p>
-      <w:pPr>
-        <w:pStyle w:val="SUPSITitolazione18"/>
-        <w:jc w:val="center"/>
-        <w:rPr>
-          <w:b/>
-          <w:sz w:val="22"/>
-          <w:szCs w:val="22"/>
-        </w:rPr>
-      </w:pPr>
-    </w:p>
-    <w:p>
-      <w:pPr>
-        <w:pStyle w:val="SUPSITitolazione18"/>
-        <w:rPr>
-          <w:sz w:val="22"/>
-          <w:szCs w:val="22"/>
-        </w:rPr>
-      </w:pPr>
-      <w:r>
-        <w:rPr>
-          <w:sz w:val="22"/>
-          <w:szCs w:val="22"/>
-        </w:rPr>
-        <w:t>Cliccando sul meno in alto a sinistra è possibile non far visualizzare il livello permettendo all’utente di visualizzare solo il nodo.</w:t>
-      </w:r>
-    </w:p>
-    <w:p>
-      <w:pPr>
-        <w:pStyle w:val="SUPSITitolazione18"/>
-        <w:rPr>
-          <w:sz w:val="22"/>
-          <w:szCs w:val="22"/>
-        </w:rPr>
-      </w:pPr>
-    </w:p>
-    <w:p>
-      <w:pPr>
-        <w:pStyle w:val="SUPSITitolazione18"/>
-        <w:rPr>
-          <w:sz w:val="22"/>
-          <w:szCs w:val="22"/>
-        </w:rPr>
-      </w:pPr>
-      <w:r>
-        <w:rPr>
-          <w:sz w:val="22"/>
-          <w:szCs w:val="22"/>
-        </w:rPr>
-        <w:t>Prima:</w:t>
-      </w:r>
-    </w:p>
-    <w:p>
-      <w:pPr>
-        <w:pStyle w:val="SUPSITitolazione18"/>
-        <w:jc w:val="center"/>
-        <w:rPr>
-          <w:b/>
-          <w:sz w:val="22"/>
-          <w:szCs w:val="22"/>
+        <w:t>Export</w:t>
+      </w:r>
+    </w:p>
+    <w:p>
+      <w:pPr>
+        <w:pStyle w:val="SUPSITitolazione18"/>
+        <w:rPr>
+          <w:sz w:val="18"/>
+          <w:szCs w:val="18"/>
+        </w:rPr>
+      </w:pPr>
+      <w:r>
+        <w:rPr>
+          <w:sz w:val="18"/>
+          <w:szCs w:val="18"/>
+        </w:rPr>
+        <w:t xml:space="preserve">Cliccando su export potremmo salvare localmente </w:t>
+      </w:r>
+      <w:r>
+        <w:rPr>
+          <w:sz w:val="18"/>
+          <w:szCs w:val="18"/>
+        </w:rPr>
+        <w:t>il file xml contenente il nostro progetto. Premiamo quindi “Floppy Disk” e ci verrà scaricato.</w:t>
+      </w:r>
+    </w:p>
+    <w:p>
+      <w:pPr>
+        <w:pStyle w:val="SUPSITitolazione18"/>
+        <w:rPr>
+          <w:sz w:val="18"/>
+          <w:szCs w:val="18"/>
         </w:rPr>
       </w:pPr>
       <w:r>
@@ -4334,10 +4195,10 @@
           <w:lang w:eastAsia="it-IT"/>
         </w:rPr>
         <w:drawing>
-          <wp:inline distT="0" distB="0" distL="0" distR="0" wp14:anchorId="60359A82" wp14:editId="03756903">
-            <wp:extent cx="2216889" cy="579895"/>
-            <wp:effectExtent l="0" t="0" r="0" b="0"/>
-            <wp:docPr id="41" name="Immagine 41"/>
+          <wp:inline distT="0" distB="0" distL="0" distR="0" wp14:anchorId="106B9F32" wp14:editId="69ACD45F">
+            <wp:extent cx="5756275" cy="2258755"/>
+            <wp:effectExtent l="0" t="0" r="0" b="8255"/>
+            <wp:docPr id="6" name="Immagine 6"/>
             <wp:cNvGraphicFramePr>
               <a:graphicFrameLocks xmlns:a="http://schemas.openxmlformats.org/drawingml/2006/main" noChangeAspect="1"/>
             </wp:cNvGraphicFramePr>
@@ -4357,7 +4218,7 @@
                   <pic:spPr>
                     <a:xfrm>
                       <a:off x="0" y="0"/>
-                      <a:ext cx="2217029" cy="579932"/>
+                      <a:ext cx="5756275" cy="2258755"/>
                     </a:xfrm>
                     <a:prstGeom prst="rect">
                       <a:avLst/>
@@ -4374,37 +4235,119 @@
       <w:pPr>
         <w:pStyle w:val="SUPSITitolazione18"/>
         <w:rPr>
-          <w:sz w:val="22"/>
-          <w:szCs w:val="22"/>
-        </w:rPr>
-      </w:pPr>
-      <w:r>
-        <w:rPr>
-          <w:sz w:val="22"/>
-          <w:szCs w:val="22"/>
-        </w:rPr>
-        <w:t>Dopo:</w:t>
-      </w:r>
-    </w:p>
-    <w:p>
-      <w:pPr>
-        <w:pStyle w:val="SUPSITitolazione18"/>
-        <w:jc w:val="center"/>
-        <w:rPr>
-          <w:b/>
-          <w:sz w:val="22"/>
-          <w:szCs w:val="22"/>
-        </w:rPr>
+          <w:sz w:val="18"/>
+          <w:szCs w:val="18"/>
+        </w:rPr>
+      </w:pPr>
+    </w:p>
+    <w:p>
+      <w:pPr>
+        <w:pStyle w:val="SUPSITitolazione18"/>
+        <w:rPr>
+          <w:b/>
+          <w:sz w:val="22"/>
+          <w:szCs w:val="22"/>
+        </w:rPr>
+      </w:pPr>
+    </w:p>
+    <w:p>
+      <w:pPr>
+        <w:pStyle w:val="SUPSITitolazione18"/>
+        <w:rPr>
+          <w:b/>
+          <w:sz w:val="22"/>
+          <w:szCs w:val="22"/>
+        </w:rPr>
+      </w:pPr>
+      <w:r>
+        <w:rPr>
+          <w:b/>
+          <w:sz w:val="22"/>
+          <w:szCs w:val="22"/>
+        </w:rPr>
+        <w:t>2.</w:t>
+      </w:r>
+      <w:r>
+        <w:rPr>
+          <w:b/>
+          <w:sz w:val="22"/>
+          <w:szCs w:val="22"/>
+        </w:rPr>
+        <w:t>11</w:t>
+      </w:r>
+      <w:r>
+        <w:rPr>
+          <w:b/>
+          <w:sz w:val="22"/>
+          <w:szCs w:val="22"/>
+        </w:rPr>
+        <w:t>.1</w:t>
+      </w:r>
+      <w:r>
+        <w:rPr>
+          <w:b/>
+          <w:sz w:val="22"/>
+          <w:szCs w:val="22"/>
+        </w:rPr>
+        <w:t xml:space="preserve"> </w:t>
+      </w:r>
+      <w:r>
+        <w:rPr>
+          <w:b/>
+          <w:sz w:val="22"/>
+          <w:szCs w:val="22"/>
+        </w:rPr>
+        <w:t>Import</w:t>
+      </w:r>
+    </w:p>
+    <w:p>
+      <w:pPr>
+        <w:pStyle w:val="SUPSITitolazione18"/>
+        <w:rPr>
+          <w:b/>
+          <w:sz w:val="22"/>
+          <w:szCs w:val="22"/>
+        </w:rPr>
+      </w:pPr>
+    </w:p>
+    <w:p>
+      <w:pPr>
+        <w:pStyle w:val="SUPSITitolazione18"/>
+        <w:rPr>
+          <w:sz w:val="18"/>
+          <w:szCs w:val="18"/>
+        </w:rPr>
+      </w:pPr>
+      <w:r>
+        <w:rPr>
+          <w:sz w:val="18"/>
+          <w:szCs w:val="18"/>
+        </w:rPr>
+        <w:t>Cliccando su import e successivamente su Scegli File invece potremmo selezionare il file xml da noi precedentemente esportato e visualizzarlo sul browser.</w:t>
+      </w:r>
+    </w:p>
+    <w:p>
+      <w:pPr>
+        <w:pStyle w:val="SUPSITitolazione18"/>
+        <w:rPr>
+          <w:sz w:val="18"/>
+          <w:szCs w:val="18"/>
+        </w:rPr>
+      </w:pPr>
+    </w:p>
+    <w:p>
+      <w:pPr>
+        <w:pStyle w:val="SUPSITitolazione18"/>
       </w:pPr>
       <w:r>
         <w:rPr>
           <w:lang w:eastAsia="it-IT"/>
         </w:rPr>
         <w:drawing>
-          <wp:inline distT="0" distB="0" distL="0" distR="0" wp14:anchorId="4A4A4E43" wp14:editId="1FA946B2">
-            <wp:extent cx="1413649" cy="552893"/>
+          <wp:inline distT="0" distB="0" distL="0" distR="0" wp14:anchorId="7A2AD172" wp14:editId="57B1EF49">
+            <wp:extent cx="5756275" cy="2554304"/>
             <wp:effectExtent l="0" t="0" r="0" b="0"/>
-            <wp:docPr id="42" name="Immagine 42"/>
+            <wp:docPr id="38" name="Immagine 38"/>
             <wp:cNvGraphicFramePr>
               <a:graphicFrameLocks xmlns:a="http://schemas.openxmlformats.org/drawingml/2006/main" noChangeAspect="1"/>
             </wp:cNvGraphicFramePr>
@@ -4424,7 +4367,7 @@
                   <pic:spPr>
                     <a:xfrm>
                       <a:off x="0" y="0"/>
-                      <a:ext cx="1426390" cy="557876"/>
+                      <a:ext cx="5756275" cy="2554304"/>
                     </a:xfrm>
                     <a:prstGeom prst="rect">
                       <a:avLst/>
@@ -4445,6 +4388,73 @@
     <w:p>
       <w:pPr>
         <w:pStyle w:val="SUPSITitolazione18"/>
+      </w:pPr>
+    </w:p>
+    <w:p>
+      <w:pPr>
+        <w:pStyle w:val="SUPSITitolazione18"/>
+      </w:pPr>
+    </w:p>
+    <w:p>
+      <w:pPr>
+        <w:pStyle w:val="SUPSITitolazione18"/>
+      </w:pPr>
+    </w:p>
+    <w:p>
+      <w:pPr>
+        <w:pStyle w:val="SUPSITitolazione18"/>
+      </w:pPr>
+    </w:p>
+    <w:p>
+      <w:pPr>
+        <w:pStyle w:val="SUPSITitolazione18"/>
+        <w:rPr>
+          <w:b/>
+        </w:rPr>
+      </w:pPr>
+      <w:r>
+        <w:rPr>
+          <w:b/>
+        </w:rPr>
+        <w:lastRenderedPageBreak/>
+        <w:t>Capitolo 3</w:t>
+      </w:r>
+    </w:p>
+    <w:p>
+      <w:pPr>
+        <w:pStyle w:val="SUPSITitolazione18"/>
+        <w:rPr>
+          <w:b/>
+        </w:rPr>
+      </w:pPr>
+    </w:p>
+    <w:p>
+      <w:pPr>
+        <w:pStyle w:val="SUPSITitolazione18"/>
+        <w:rPr>
+          <w:b/>
+        </w:rPr>
+      </w:pPr>
+      <w:r>
+        <w:rPr>
+          <w:b/>
+        </w:rPr>
+        <w:t>Funzioni Segrete</w:t>
+      </w:r>
+    </w:p>
+    <w:p>
+      <w:pPr>
+        <w:pStyle w:val="SUPSITitolazione18"/>
+        <w:rPr>
+          <w:b/>
+          <w:sz w:val="22"/>
+          <w:szCs w:val="22"/>
+        </w:rPr>
+      </w:pPr>
+    </w:p>
+    <w:p>
+      <w:pPr>
+        <w:pStyle w:val="SUPSITitolazione18"/>
         <w:rPr>
           <w:b/>
           <w:sz w:val="22"/>
@@ -4465,7 +4475,7 @@
           <w:sz w:val="22"/>
           <w:szCs w:val="22"/>
         </w:rPr>
-        <w:t>.2</w:t>
+        <w:t>.1</w:t>
       </w:r>
       <w:r>
         <w:rPr>
@@ -4481,56 +4491,67 @@
           <w:sz w:val="22"/>
           <w:szCs w:val="22"/>
         </w:rPr>
-        <w:t>Collegamenti</w:t>
-      </w:r>
-    </w:p>
-    <w:p>
-      <w:pPr>
-        <w:pStyle w:val="SUPSITitolazione18"/>
-        <w:rPr>
-          <w:b/>
-          <w:sz w:val="22"/>
-          <w:szCs w:val="22"/>
-        </w:rPr>
-      </w:pPr>
-    </w:p>
-    <w:p>
-      <w:pPr>
-        <w:pStyle w:val="SUPSITitolazione18"/>
-        <w:rPr>
-          <w:sz w:val="22"/>
-          <w:szCs w:val="22"/>
-        </w:rPr>
-      </w:pPr>
-      <w:r>
-        <w:rPr>
-          <w:sz w:val="22"/>
-          <w:szCs w:val="22"/>
-        </w:rPr>
-        <w:t xml:space="preserve">Passando </w:t>
-      </w:r>
-      <w:r>
-        <w:rPr>
-          <w:sz w:val="22"/>
-          <w:szCs w:val="22"/>
-        </w:rPr>
-        <w:t>con il mouse sopra ad un nodo apparirà una piccola freccia al centro, nella quale se cliccata e trascinata ci permetterà di aggiungere collegamenti ad un altro nodo. È molto utile se per esempio eliminiamo un collegamento tramite “Del”.</w:t>
-      </w:r>
-    </w:p>
-    <w:p>
-      <w:pPr>
-        <w:pStyle w:val="SUPSITitolazione18"/>
-        <w:rPr>
-          <w:sz w:val="22"/>
-          <w:szCs w:val="22"/>
-        </w:rPr>
-      </w:pPr>
+        <w:t>Nascondi la label</w:t>
+      </w:r>
     </w:p>
     <w:p>
       <w:pPr>
         <w:pStyle w:val="SUPSITitolazione18"/>
         <w:jc w:val="center"/>
         <w:rPr>
+          <w:b/>
+          <w:sz w:val="22"/>
+          <w:szCs w:val="22"/>
+        </w:rPr>
+      </w:pPr>
+    </w:p>
+    <w:p>
+      <w:pPr>
+        <w:pStyle w:val="SUPSITitolazione18"/>
+        <w:rPr>
+          <w:sz w:val="22"/>
+          <w:szCs w:val="22"/>
+        </w:rPr>
+      </w:pPr>
+      <w:r>
+        <w:rPr>
+          <w:sz w:val="22"/>
+          <w:szCs w:val="22"/>
+        </w:rPr>
+        <w:t>Cliccando sul meno in alto a sinistra è possibile non far visualizzare il livello permettendo all’utente di visualizzare solo il nodo.</w:t>
+      </w:r>
+    </w:p>
+    <w:p>
+      <w:pPr>
+        <w:pStyle w:val="SUPSITitolazione18"/>
+        <w:rPr>
+          <w:sz w:val="22"/>
+          <w:szCs w:val="22"/>
+        </w:rPr>
+      </w:pPr>
+    </w:p>
+    <w:p>
+      <w:pPr>
+        <w:pStyle w:val="SUPSITitolazione18"/>
+        <w:rPr>
+          <w:sz w:val="22"/>
+          <w:szCs w:val="22"/>
+        </w:rPr>
+      </w:pPr>
+      <w:r>
+        <w:rPr>
+          <w:sz w:val="22"/>
+          <w:szCs w:val="22"/>
+        </w:rPr>
+        <w:t>Prima:</w:t>
+      </w:r>
+    </w:p>
+    <w:p>
+      <w:pPr>
+        <w:pStyle w:val="SUPSITitolazione18"/>
+        <w:jc w:val="center"/>
+        <w:rPr>
+          <w:b/>
           <w:sz w:val="22"/>
           <w:szCs w:val="22"/>
         </w:rPr>
@@ -4540,10 +4561,10 @@
           <w:lang w:eastAsia="it-IT"/>
         </w:rPr>
         <w:drawing>
-          <wp:inline distT="0" distB="0" distL="0" distR="0" wp14:anchorId="3C09D2C9" wp14:editId="5FE844BB">
-            <wp:extent cx="1668780" cy="685800"/>
-            <wp:effectExtent l="0" t="0" r="7620" b="0"/>
-            <wp:docPr id="43" name="Immagine 43"/>
+          <wp:inline distT="0" distB="0" distL="0" distR="0" wp14:anchorId="60359A82" wp14:editId="03756903">
+            <wp:extent cx="2216889" cy="579895"/>
+            <wp:effectExtent l="0" t="0" r="0" b="0"/>
+            <wp:docPr id="41" name="Immagine 41"/>
             <wp:cNvGraphicFramePr>
               <a:graphicFrameLocks xmlns:a="http://schemas.openxmlformats.org/drawingml/2006/main" noChangeAspect="1"/>
             </wp:cNvGraphicFramePr>
@@ -4563,6 +4584,212 @@
                   <pic:spPr>
                     <a:xfrm>
                       <a:off x="0" y="0"/>
+                      <a:ext cx="2217029" cy="579932"/>
+                    </a:xfrm>
+                    <a:prstGeom prst="rect">
+                      <a:avLst/>
+                    </a:prstGeom>
+                  </pic:spPr>
+                </pic:pic>
+              </a:graphicData>
+            </a:graphic>
+          </wp:inline>
+        </w:drawing>
+      </w:r>
+    </w:p>
+    <w:p>
+      <w:pPr>
+        <w:pStyle w:val="SUPSITitolazione18"/>
+        <w:rPr>
+          <w:sz w:val="22"/>
+          <w:szCs w:val="22"/>
+        </w:rPr>
+      </w:pPr>
+      <w:r>
+        <w:rPr>
+          <w:sz w:val="22"/>
+          <w:szCs w:val="22"/>
+        </w:rPr>
+        <w:t>Dopo:</w:t>
+      </w:r>
+    </w:p>
+    <w:p>
+      <w:pPr>
+        <w:pStyle w:val="SUPSITitolazione18"/>
+        <w:jc w:val="center"/>
+        <w:rPr>
+          <w:b/>
+          <w:sz w:val="22"/>
+          <w:szCs w:val="22"/>
+        </w:rPr>
+      </w:pPr>
+      <w:r>
+        <w:rPr>
+          <w:lang w:eastAsia="it-IT"/>
+        </w:rPr>
+        <w:drawing>
+          <wp:inline distT="0" distB="0" distL="0" distR="0" wp14:anchorId="4A4A4E43" wp14:editId="1FA946B2">
+            <wp:extent cx="1413649" cy="552893"/>
+            <wp:effectExtent l="0" t="0" r="0" b="0"/>
+            <wp:docPr id="42" name="Immagine 42"/>
+            <wp:cNvGraphicFramePr>
+              <a:graphicFrameLocks xmlns:a="http://schemas.openxmlformats.org/drawingml/2006/main" noChangeAspect="1"/>
+            </wp:cNvGraphicFramePr>
+            <a:graphic xmlns:a="http://schemas.openxmlformats.org/drawingml/2006/main">
+              <a:graphicData uri="http://schemas.openxmlformats.org/drawingml/2006/picture">
+                <pic:pic xmlns:pic="http://schemas.openxmlformats.org/drawingml/2006/picture">
+                  <pic:nvPicPr>
+                    <pic:cNvPr id="0" name=""/>
+                    <pic:cNvPicPr/>
+                  </pic:nvPicPr>
+                  <pic:blipFill>
+                    <a:blip r:embed="rId32"/>
+                    <a:stretch>
+                      <a:fillRect/>
+                    </a:stretch>
+                  </pic:blipFill>
+                  <pic:spPr>
+                    <a:xfrm>
+                      <a:off x="0" y="0"/>
+                      <a:ext cx="1426390" cy="557876"/>
+                    </a:xfrm>
+                    <a:prstGeom prst="rect">
+                      <a:avLst/>
+                    </a:prstGeom>
+                  </pic:spPr>
+                </pic:pic>
+              </a:graphicData>
+            </a:graphic>
+          </wp:inline>
+        </w:drawing>
+      </w:r>
+    </w:p>
+    <w:p>
+      <w:pPr>
+        <w:pStyle w:val="SUPSITitolazione18"/>
+      </w:pPr>
+    </w:p>
+    <w:p>
+      <w:pPr>
+        <w:pStyle w:val="SUPSITitolazione18"/>
+        <w:rPr>
+          <w:b/>
+          <w:sz w:val="22"/>
+          <w:szCs w:val="22"/>
+        </w:rPr>
+      </w:pPr>
+      <w:r>
+        <w:rPr>
+          <w:b/>
+          <w:sz w:val="22"/>
+          <w:szCs w:val="22"/>
+        </w:rPr>
+        <w:t>3</w:t>
+      </w:r>
+      <w:r>
+        <w:rPr>
+          <w:b/>
+          <w:sz w:val="22"/>
+          <w:szCs w:val="22"/>
+        </w:rPr>
+        <w:t>.2</w:t>
+      </w:r>
+      <w:r>
+        <w:rPr>
+          <w:b/>
+          <w:sz w:val="22"/>
+          <w:szCs w:val="22"/>
+        </w:rPr>
+        <w:t xml:space="preserve"> </w:t>
+      </w:r>
+      <w:r>
+        <w:rPr>
+          <w:b/>
+          <w:sz w:val="22"/>
+          <w:szCs w:val="22"/>
+        </w:rPr>
+        <w:t>Collegamenti</w:t>
+      </w:r>
+    </w:p>
+    <w:p>
+      <w:pPr>
+        <w:pStyle w:val="SUPSITitolazione18"/>
+        <w:rPr>
+          <w:b/>
+          <w:sz w:val="22"/>
+          <w:szCs w:val="22"/>
+        </w:rPr>
+      </w:pPr>
+    </w:p>
+    <w:p>
+      <w:pPr>
+        <w:pStyle w:val="SUPSITitolazione18"/>
+        <w:rPr>
+          <w:sz w:val="22"/>
+          <w:szCs w:val="22"/>
+        </w:rPr>
+      </w:pPr>
+      <w:r>
+        <w:rPr>
+          <w:sz w:val="22"/>
+          <w:szCs w:val="22"/>
+        </w:rPr>
+        <w:t xml:space="preserve">Passando </w:t>
+      </w:r>
+      <w:r>
+        <w:rPr>
+          <w:sz w:val="22"/>
+          <w:szCs w:val="22"/>
+        </w:rPr>
+        <w:t>con il mouse sopra ad un nodo apparirà una piccola freccia al centro, nella quale se cliccata e trascinata ci permetterà di aggiungere collegamenti ad un altro nodo. È molto utile se per esempio eliminiamo un collegamento tramite “Del”.</w:t>
+      </w:r>
+    </w:p>
+    <w:p>
+      <w:pPr>
+        <w:pStyle w:val="SUPSITitolazione18"/>
+        <w:rPr>
+          <w:sz w:val="22"/>
+          <w:szCs w:val="22"/>
+        </w:rPr>
+      </w:pPr>
+    </w:p>
+    <w:p>
+      <w:pPr>
+        <w:pStyle w:val="SUPSITitolazione18"/>
+        <w:jc w:val="center"/>
+        <w:rPr>
+          <w:sz w:val="22"/>
+          <w:szCs w:val="22"/>
+        </w:rPr>
+      </w:pPr>
+      <w:r>
+        <w:rPr>
+          <w:lang w:eastAsia="it-IT"/>
+        </w:rPr>
+        <w:drawing>
+          <wp:inline distT="0" distB="0" distL="0" distR="0" wp14:anchorId="3C09D2C9" wp14:editId="5FE844BB">
+            <wp:extent cx="1668780" cy="685800"/>
+            <wp:effectExtent l="0" t="0" r="7620" b="0"/>
+            <wp:docPr id="43" name="Immagine 43"/>
+            <wp:cNvGraphicFramePr>
+              <a:graphicFrameLocks xmlns:a="http://schemas.openxmlformats.org/drawingml/2006/main" noChangeAspect="1"/>
+            </wp:cNvGraphicFramePr>
+            <a:graphic xmlns:a="http://schemas.openxmlformats.org/drawingml/2006/main">
+              <a:graphicData uri="http://schemas.openxmlformats.org/drawingml/2006/picture">
+                <pic:pic xmlns:pic="http://schemas.openxmlformats.org/drawingml/2006/picture">
+                  <pic:nvPicPr>
+                    <pic:cNvPr id="0" name=""/>
+                    <pic:cNvPicPr/>
+                  </pic:nvPicPr>
+                  <pic:blipFill>
+                    <a:blip r:embed="rId33"/>
+                    <a:stretch>
+                      <a:fillRect/>
+                    </a:stretch>
+                  </pic:blipFill>
+                  <pic:spPr>
+                    <a:xfrm>
+                      <a:off x="0" y="0"/>
                       <a:ext cx="1668780" cy="685800"/>
                     </a:xfrm>
                     <a:prstGeom prst="rect">
@@ -4710,11 +4937,11 @@
       </w:r>
     </w:p>
     <w:sectPr>
-      <w:headerReference w:type="even" r:id="rId32"/>
-      <w:headerReference w:type="default" r:id="rId33"/>
-      <w:footerReference w:type="default" r:id="rId34"/>
-      <w:headerReference w:type="first" r:id="rId35"/>
-      <w:footerReference w:type="first" r:id="rId36"/>
+      <w:headerReference w:type="even" r:id="rId34"/>
+      <w:headerReference w:type="default" r:id="rId35"/>
+      <w:footerReference w:type="default" r:id="rId36"/>
+      <w:headerReference w:type="first" r:id="rId37"/>
+      <w:footerReference w:type="first" r:id="rId38"/>
       <w:pgSz w:w="11900" w:h="16840" w:code="9"/>
       <w:pgMar w:top="1729" w:right="1134" w:bottom="851" w:left="1701" w:header="550" w:footer="567" w:gutter="0"/>
       <w:cols w:space="708"/>
@@ -4951,7 +5178,7 @@
         <w:sz w:val="16"/>
         <w:szCs w:val="16"/>
       </w:rPr>
-      <w:t>2</w:t>
+      <w:t>15</w:t>
     </w:r>
     <w:r>
       <w:rPr>
@@ -5000,7 +5227,7 @@
         <w:sz w:val="16"/>
         <w:szCs w:val="16"/>
       </w:rPr>
-      <w:t>15</w:t>
+      <w:t>16</w:t>
     </w:r>
     <w:r>
       <w:rPr>
@@ -10186,7 +10413,7 @@
 </file>
 
 <file path=customXml/itemProps1.xml><?xml version="1.0" encoding="utf-8"?>
-<ds:datastoreItem xmlns:ds="http://schemas.openxmlformats.org/officeDocument/2006/customXml" ds:itemID="{7BE16410-4E63-4097-BCDF-E1ADB1148995}">
+<ds:datastoreItem xmlns:ds="http://schemas.openxmlformats.org/officeDocument/2006/customXml" ds:itemID="{C6F1F7E7-875B-4945-8F4A-7EF9899A093B}">
   <ds:schemaRefs>
     <ds:schemaRef ds:uri="http://schemas.openxmlformats.org/officeDocument/2006/bibliography"/>
   </ds:schemaRefs>

</xml_diff>